<commit_message>
alteracao relatorio quase todo feito
</commit_message>
<xml_diff>
--- a/proj2/relatorio2.docx
+++ b/proj2/relatorio2.docx
@@ -880,22 +880,22 @@
           <w:lang w:val="en-US"/>
         </w:rPr>
         <w:drawing>
-          <wp:anchor distT="0" distB="0" distL="114300" distR="114300" simplePos="0" relativeHeight="251677696" behindDoc="1" locked="0" layoutInCell="1" allowOverlap="1" wp14:anchorId="304AD43C" wp14:editId="423CD9F2">
+          <wp:anchor distT="0" distB="0" distL="114300" distR="114300" simplePos="0" relativeHeight="251677696" behindDoc="1" locked="0" layoutInCell="1" allowOverlap="1" wp14:anchorId="304AD43C" wp14:editId="4B812953">
             <wp:simplePos x="0" y="0"/>
             <wp:positionH relativeFrom="margin">
-              <wp:posOffset>-50800</wp:posOffset>
+              <wp:align>center</wp:align>
             </wp:positionH>
             <wp:positionV relativeFrom="paragraph">
-              <wp:posOffset>275148</wp:posOffset>
+              <wp:posOffset>274955</wp:posOffset>
             </wp:positionV>
-            <wp:extent cx="5400040" cy="1551305"/>
-            <wp:effectExtent l="0" t="0" r="0" b="0"/>
+            <wp:extent cx="6483600" cy="1862586"/>
+            <wp:effectExtent l="0" t="0" r="0" b="4445"/>
             <wp:wrapTight wrapText="bothSides">
               <wp:wrapPolygon edited="0">
                 <wp:start x="0" y="0"/>
-                <wp:lineTo x="0" y="21397"/>
-                <wp:lineTo x="21539" y="21397"/>
-                <wp:lineTo x="21539" y="0"/>
+                <wp:lineTo x="0" y="21504"/>
+                <wp:lineTo x="21537" y="21504"/>
+                <wp:lineTo x="21537" y="0"/>
                 <wp:lineTo x="0" y="0"/>
               </wp:wrapPolygon>
             </wp:wrapTight>
@@ -925,7 +925,7 @@
                   <pic:spPr>
                     <a:xfrm>
                       <a:off x="0" y="0"/>
-                      <a:ext cx="5400040" cy="1551305"/>
+                      <a:ext cx="6483600" cy="1862586"/>
                     </a:xfrm>
                     <a:prstGeom prst="rect">
                       <a:avLst/>
@@ -1321,7 +1321,7 @@
           <w:lang w:val="en-US"/>
         </w:rPr>
         <w:drawing>
-          <wp:anchor distT="0" distB="0" distL="114300" distR="114300" simplePos="0" relativeHeight="251681792" behindDoc="1" locked="0" layoutInCell="1" allowOverlap="1" wp14:anchorId="71030630" wp14:editId="59040BC9">
+          <wp:anchor distT="0" distB="0" distL="114300" distR="114300" simplePos="0" relativeHeight="251681792" behindDoc="1" locked="0" layoutInCell="1" allowOverlap="1" wp14:anchorId="71030630" wp14:editId="271DAFCC">
             <wp:simplePos x="0" y="0"/>
             <wp:positionH relativeFrom="margin">
               <wp:posOffset>104775</wp:posOffset>
@@ -1399,11 +1399,25 @@
         </w:rPr>
         <w:t xml:space="preserve"> </w:t>
       </w:r>
-      <w:r>
-        <w:rPr>
-          <w:lang w:val="en-US"/>
-        </w:rPr>
-        <w:t xml:space="preserve">In order to find the best subset of regressors, we applied the regression model while </w:t>
+    </w:p>
+    <w:p>
+      <w:pPr>
+        <w:jc w:val="both"/>
+        <w:rPr>
+          <w:lang w:val="en-US"/>
+        </w:rPr>
+      </w:pPr>
+      <w:r>
+        <w:rPr>
+          <w:lang w:val="en-US"/>
+        </w:rPr>
+        <w:t>To</w:t>
+      </w:r>
+      <w:r>
+        <w:rPr>
+          <w:lang w:val="en-US"/>
+        </w:rPr>
+        <w:t xml:space="preserve"> find the best subset of regressors, we applied the regression model while </w:t>
       </w:r>
       <w:r>
         <w:rPr>
@@ -1424,7 +1438,7 @@
           <w:lang w:val="en-US"/>
         </w:rPr>
         <w:drawing>
-          <wp:anchor distT="0" distB="0" distL="114300" distR="114300" simplePos="0" relativeHeight="251680768" behindDoc="1" locked="0" layoutInCell="1" allowOverlap="1" wp14:anchorId="6F815812" wp14:editId="505D1997">
+          <wp:anchor distT="0" distB="0" distL="114300" distR="114300" simplePos="0" relativeHeight="251680768" behindDoc="1" locked="0" layoutInCell="1" allowOverlap="1" wp14:anchorId="6F815812" wp14:editId="4DD726AA">
             <wp:simplePos x="0" y="0"/>
             <wp:positionH relativeFrom="margin">
               <wp:align>center</wp:align>
@@ -1659,7 +1673,7 @@
           <w:lang w:val="en-US"/>
         </w:rPr>
         <w:drawing>
-          <wp:anchor distT="0" distB="0" distL="114300" distR="114300" simplePos="0" relativeHeight="251682816" behindDoc="1" locked="0" layoutInCell="1" allowOverlap="1" wp14:anchorId="1D6E3435" wp14:editId="5B230B83">
+          <wp:anchor distT="0" distB="0" distL="114300" distR="114300" simplePos="0" relativeHeight="251682816" behindDoc="1" locked="0" layoutInCell="1" allowOverlap="1" wp14:anchorId="1D6E3435" wp14:editId="008BD44A">
             <wp:simplePos x="0" y="0"/>
             <wp:positionH relativeFrom="margin">
               <wp:align>center</wp:align>
@@ -1804,76 +1818,483 @@
           <w:lang w:val="en-US"/>
         </w:rPr>
       </w:pPr>
-    </w:p>
-    <w:p>
-      <w:pPr>
-        <w:rPr>
-          <w:lang w:val="en-US"/>
-        </w:rPr>
-      </w:pPr>
-    </w:p>
-    <w:p>
-      <w:pPr>
-        <w:rPr>
-          <w:lang w:val="en-US"/>
-        </w:rPr>
-      </w:pPr>
-    </w:p>
-    <w:p>
-      <w:pPr>
-        <w:rPr>
-          <w:lang w:val="en-US"/>
-        </w:rPr>
-      </w:pPr>
-    </w:p>
-    <w:p>
-      <w:pPr>
-        <w:rPr>
-          <w:lang w:val="en-US"/>
-        </w:rPr>
-      </w:pPr>
-    </w:p>
-    <w:p>
-      <w:pPr>
-        <w:rPr>
-          <w:lang w:val="en-US"/>
-        </w:rPr>
-      </w:pPr>
-    </w:p>
-    <w:p>
-      <w:pPr>
-        <w:rPr>
-          <w:lang w:val="en-US"/>
-        </w:rPr>
-      </w:pPr>
-    </w:p>
-    <w:p>
-      <w:pPr>
-        <w:rPr>
-          <w:lang w:val="en-US"/>
-        </w:rPr>
-      </w:pPr>
-    </w:p>
-    <w:p>
-      <w:pPr>
-        <w:rPr>
-          <w:lang w:val="en-US"/>
-        </w:rPr>
-      </w:pPr>
-    </w:p>
-    <w:p>
-      <w:pPr>
-        <w:rPr>
-          <w:lang w:val="en-US"/>
-        </w:rPr>
-      </w:pPr>
-    </w:p>
-    <w:p>
-      <w:pPr>
-        <w:rPr>
-          <w:lang w:val="en-US"/>
-        </w:rPr>
-      </w:pPr>
+      <w:r>
+        <w:rPr>
+          <w:lang w:val="en-US"/>
+        </w:rPr>
+        <w:t xml:space="preserve">After fitting a regression model to explain the mpg variable using the </w:t>
+      </w:r>
+      <w:proofErr w:type="gramStart"/>
+      <w:r>
+        <w:rPr>
+          <w:lang w:val="en-US"/>
+        </w:rPr>
+        <w:t>predictors</w:t>
+      </w:r>
+      <w:proofErr w:type="gramEnd"/>
+      <w:r>
+        <w:rPr>
+          <w:lang w:val="en-US"/>
+        </w:rPr>
+        <w:t xml:space="preserve"> we just selected we get the values:</w:t>
+      </w:r>
+    </w:p>
+    <w:p>
+      <w:pPr>
+        <w:rPr>
+          <w:lang w:val="en-US"/>
+        </w:rPr>
+      </w:pPr>
+    </w:p>
+    <w:p>
+      <w:pPr>
+        <w:rPr>
+          <w:lang w:val="en-US"/>
+        </w:rPr>
+      </w:pPr>
+      <w:r>
+        <w:rPr>
+          <w:lang w:val="en-US"/>
+        </w:rPr>
+        <w:t xml:space="preserve">r² = 0.891092607413735 </w:t>
+      </w:r>
+    </w:p>
+    <w:p>
+      <w:pPr>
+        <w:rPr>
+          <w:lang w:val="en-US"/>
+        </w:rPr>
+      </w:pPr>
+      <w:r>
+        <w:rPr>
+          <w:lang w:val="en-US"/>
+        </w:rPr>
+        <w:t>r²adj = 0.8839899513755</w:t>
+      </w:r>
+    </w:p>
+    <w:p>
+      <w:pPr>
+        <w:rPr>
+          <w:b/>
+          <w:bCs/>
+          <w:u w:val="single"/>
+          <w:lang w:val="en-US"/>
+        </w:rPr>
+      </w:pPr>
+    </w:p>
+    <w:p>
+      <w:pPr>
+        <w:rPr>
+          <w:b/>
+          <w:bCs/>
+          <w:u w:val="single"/>
+          <w:lang w:val="en-US"/>
+        </w:rPr>
+      </w:pPr>
+    </w:p>
+    <w:p>
+      <w:pPr>
+        <w:rPr>
+          <w:b/>
+          <w:bCs/>
+          <w:u w:val="single"/>
+          <w:lang w:val="en-US"/>
+        </w:rPr>
+      </w:pPr>
+    </w:p>
+    <w:p>
+      <w:pPr>
+        <w:rPr>
+          <w:b/>
+          <w:bCs/>
+          <w:u w:val="single"/>
+          <w:lang w:val="en-US"/>
+        </w:rPr>
+      </w:pPr>
+    </w:p>
+    <w:p>
+      <w:pPr>
+        <w:rPr>
+          <w:b/>
+          <w:bCs/>
+          <w:u w:val="single"/>
+          <w:lang w:val="en-US"/>
+        </w:rPr>
+      </w:pPr>
+    </w:p>
+    <w:p>
+      <w:pPr>
+        <w:rPr>
+          <w:b/>
+          <w:bCs/>
+          <w:u w:val="single"/>
+          <w:lang w:val="en-US"/>
+        </w:rPr>
+      </w:pPr>
+    </w:p>
+    <w:p>
+      <w:pPr>
+        <w:rPr>
+          <w:b/>
+          <w:bCs/>
+          <w:u w:val="single"/>
+          <w:lang w:val="en-US"/>
+        </w:rPr>
+      </w:pPr>
+      <w:r>
+        <w:rPr>
+          <w:b/>
+          <w:bCs/>
+          <w:u w:val="single"/>
+          <w:lang w:val="en-US"/>
+        </w:rPr>
+        <w:lastRenderedPageBreak/>
+        <w:t>2.B)</w:t>
+      </w:r>
+    </w:p>
+    <w:p>
+      <w:pPr>
+        <w:rPr>
+          <w:b/>
+          <w:bCs/>
+          <w:u w:val="single"/>
+          <w:lang w:val="en-US"/>
+        </w:rPr>
+      </w:pPr>
+    </w:p>
+    <w:p>
+      <w:pPr>
+        <w:rPr>
+          <w:lang w:val="en-US"/>
+        </w:rPr>
+      </w:pPr>
+      <w:r>
+        <w:rPr>
+          <w:lang w:val="en-US"/>
+        </w:rPr>
+        <w:t>For this regression we are using p = 3 predictors for n = 50 observations</w:t>
+      </w:r>
+    </w:p>
+    <w:p>
+      <w:pPr>
+        <w:rPr>
+          <w:lang w:val="en-US"/>
+        </w:rPr>
+      </w:pPr>
+      <w:r>
+        <w:rPr>
+          <w:noProof/>
+          <w:lang w:val="en-US"/>
+        </w:rPr>
+        <w:drawing>
+          <wp:anchor distT="0" distB="0" distL="114300" distR="114300" simplePos="0" relativeHeight="251685888" behindDoc="1" locked="0" layoutInCell="1" allowOverlap="1" wp14:anchorId="051DD2F5" wp14:editId="733F8E49">
+            <wp:simplePos x="0" y="0"/>
+            <wp:positionH relativeFrom="margin">
+              <wp:posOffset>-460727</wp:posOffset>
+            </wp:positionH>
+            <wp:positionV relativeFrom="paragraph">
+              <wp:posOffset>252448</wp:posOffset>
+            </wp:positionV>
+            <wp:extent cx="6480000" cy="3968466"/>
+            <wp:effectExtent l="0" t="0" r="0" b="0"/>
+            <wp:wrapTight wrapText="bothSides">
+              <wp:wrapPolygon edited="0">
+                <wp:start x="0" y="0"/>
+                <wp:lineTo x="0" y="21500"/>
+                <wp:lineTo x="21549" y="21500"/>
+                <wp:lineTo x="21549" y="0"/>
+                <wp:lineTo x="0" y="0"/>
+              </wp:wrapPolygon>
+            </wp:wrapTight>
+            <wp:docPr id="223360475" name="Imagem 4"/>
+            <wp:cNvGraphicFramePr>
+              <a:graphicFrameLocks xmlns:a="http://schemas.openxmlformats.org/drawingml/2006/main" noChangeAspect="1"/>
+            </wp:cNvGraphicFramePr>
+            <a:graphic xmlns:a="http://schemas.openxmlformats.org/drawingml/2006/main">
+              <a:graphicData uri="http://schemas.openxmlformats.org/drawingml/2006/picture">
+                <pic:pic xmlns:pic="http://schemas.openxmlformats.org/drawingml/2006/picture">
+                  <pic:nvPicPr>
+                    <pic:cNvPr id="223360475" name="Imagem 223360475"/>
+                    <pic:cNvPicPr/>
+                  </pic:nvPicPr>
+                  <pic:blipFill rotWithShape="1">
+                    <a:blip r:embed="rId21">
+                      <a:extLst>
+                        <a:ext uri="{28A0092B-C50C-407E-A947-70E740481C1C}">
+                          <a14:useLocalDpi xmlns:a14="http://schemas.microsoft.com/office/drawing/2010/main" val="0"/>
+                        </a:ext>
+                      </a:extLst>
+                    </a:blip>
+                    <a:srcRect t="6791" b="2746"/>
+                    <a:stretch/>
+                  </pic:blipFill>
+                  <pic:spPr bwMode="auto">
+                    <a:xfrm>
+                      <a:off x="0" y="0"/>
+                      <a:ext cx="6480000" cy="3968466"/>
+                    </a:xfrm>
+                    <a:prstGeom prst="rect">
+                      <a:avLst/>
+                    </a:prstGeom>
+                    <a:ln>
+                      <a:noFill/>
+                    </a:ln>
+                    <a:extLst>
+                      <a:ext uri="{53640926-AAD7-44D8-BBD7-CCE9431645EC}">
+                        <a14:shadowObscured xmlns:a14="http://schemas.microsoft.com/office/drawing/2010/main"/>
+                      </a:ext>
+                    </a:extLst>
+                  </pic:spPr>
+                </pic:pic>
+              </a:graphicData>
+            </a:graphic>
+            <wp14:sizeRelH relativeFrom="page">
+              <wp14:pctWidth>0</wp14:pctWidth>
+            </wp14:sizeRelH>
+            <wp14:sizeRelV relativeFrom="page">
+              <wp14:pctHeight>0</wp14:pctHeight>
+            </wp14:sizeRelV>
+          </wp:anchor>
+        </w:drawing>
+      </w:r>
+      <w:r>
+        <w:rPr>
+          <w:lang w:val="en-US"/>
+        </w:rPr>
+        <w:t>Searching for possible influential/leverage observations we get this:</w:t>
+      </w:r>
+    </w:p>
+    <w:p>
+      <w:pPr>
+        <w:rPr>
+          <w:lang w:val="en-US"/>
+        </w:rPr>
+      </w:pPr>
+      <w:r>
+        <w:rPr>
+          <w:noProof/>
+          <w:lang w:val="en-US"/>
+        </w:rPr>
+        <w:drawing>
+          <wp:anchor distT="0" distB="0" distL="114300" distR="114300" simplePos="0" relativeHeight="251686912" behindDoc="1" locked="0" layoutInCell="1" allowOverlap="1" wp14:anchorId="2A741A6C" wp14:editId="2E6B6064">
+            <wp:simplePos x="0" y="0"/>
+            <wp:positionH relativeFrom="margin">
+              <wp:align>center</wp:align>
+            </wp:positionH>
+            <wp:positionV relativeFrom="paragraph">
+              <wp:posOffset>4301631</wp:posOffset>
+            </wp:positionV>
+            <wp:extent cx="5400040" cy="3656965"/>
+            <wp:effectExtent l="0" t="0" r="0" b="635"/>
+            <wp:wrapTight wrapText="bothSides">
+              <wp:wrapPolygon edited="0">
+                <wp:start x="0" y="0"/>
+                <wp:lineTo x="0" y="21529"/>
+                <wp:lineTo x="21539" y="21529"/>
+                <wp:lineTo x="21539" y="0"/>
+                <wp:lineTo x="0" y="0"/>
+              </wp:wrapPolygon>
+            </wp:wrapTight>
+            <wp:docPr id="1755400361" name="Imagem 5"/>
+            <wp:cNvGraphicFramePr>
+              <a:graphicFrameLocks xmlns:a="http://schemas.openxmlformats.org/drawingml/2006/main" noChangeAspect="1"/>
+            </wp:cNvGraphicFramePr>
+            <a:graphic xmlns:a="http://schemas.openxmlformats.org/drawingml/2006/main">
+              <a:graphicData uri="http://schemas.openxmlformats.org/drawingml/2006/picture">
+                <pic:pic xmlns:pic="http://schemas.openxmlformats.org/drawingml/2006/picture">
+                  <pic:nvPicPr>
+                    <pic:cNvPr id="1755400361" name="Imagem 1755400361"/>
+                    <pic:cNvPicPr/>
+                  </pic:nvPicPr>
+                  <pic:blipFill>
+                    <a:blip r:embed="rId22">
+                      <a:extLst>
+                        <a:ext uri="{28A0092B-C50C-407E-A947-70E740481C1C}">
+                          <a14:useLocalDpi xmlns:a14="http://schemas.microsoft.com/office/drawing/2010/main" val="0"/>
+                        </a:ext>
+                      </a:extLst>
+                    </a:blip>
+                    <a:stretch>
+                      <a:fillRect/>
+                    </a:stretch>
+                  </pic:blipFill>
+                  <pic:spPr>
+                    <a:xfrm>
+                      <a:off x="0" y="0"/>
+                      <a:ext cx="5400040" cy="3656965"/>
+                    </a:xfrm>
+                    <a:prstGeom prst="rect">
+                      <a:avLst/>
+                    </a:prstGeom>
+                  </pic:spPr>
+                </pic:pic>
+              </a:graphicData>
+            </a:graphic>
+            <wp14:sizeRelH relativeFrom="page">
+              <wp14:pctWidth>0</wp14:pctWidth>
+            </wp14:sizeRelH>
+            <wp14:sizeRelV relativeFrom="page">
+              <wp14:pctHeight>0</wp14:pctHeight>
+            </wp14:sizeRelV>
+          </wp:anchor>
+        </w:drawing>
+      </w:r>
+    </w:p>
+    <w:p>
+      <w:pPr>
+        <w:rPr>
+          <w:lang w:val="en-US"/>
+        </w:rPr>
+      </w:pPr>
+    </w:p>
+    <w:p>
+      <w:pPr>
+        <w:jc w:val="both"/>
+        <w:rPr>
+          <w:lang w:val="en-US"/>
+        </w:rPr>
+      </w:pPr>
+      <w:r>
+        <w:rPr>
+          <w:lang w:val="en-US"/>
+        </w:rPr>
+        <w:t>For mpg, the possible leverage observations are 29, 20 and 14. The two observations with highest cook’s distance are 14 and 29, so the more possible influential observations are 29 and 14.</w:t>
+      </w:r>
+    </w:p>
+    <w:p>
+      <w:pPr>
+        <w:rPr>
+          <w:lang w:val="en-US"/>
+        </w:rPr>
+      </w:pPr>
+    </w:p>
+    <w:p>
+      <w:pPr>
+        <w:rPr>
+          <w:b/>
+          <w:bCs/>
+          <w:u w:val="single"/>
+          <w:lang w:val="en-US"/>
+        </w:rPr>
+      </w:pPr>
+      <w:r>
+        <w:rPr>
+          <w:b/>
+          <w:bCs/>
+          <w:u w:val="single"/>
+          <w:lang w:val="en-US"/>
+        </w:rPr>
+        <w:t>2.C)</w:t>
+      </w:r>
+    </w:p>
+    <w:p>
+      <w:pPr>
+        <w:rPr>
+          <w:lang w:val="en-US"/>
+        </w:rPr>
+      </w:pPr>
+    </w:p>
+    <w:p>
+      <w:pPr>
+        <w:rPr>
+          <w:lang w:val="en-US"/>
+        </w:rPr>
+      </w:pPr>
+      <w:r>
+        <w:rPr>
+          <w:lang w:val="en-US"/>
+        </w:rPr>
+        <w:t xml:space="preserve">Calculating the 97.5% Confidence Interval and Prediction Interval for the expected values of the responses for observations </w:t>
+      </w:r>
+      <w:r>
+        <w:rPr>
+          <w:b/>
+          <w:bCs/>
+          <w:lang w:val="en-US"/>
+        </w:rPr>
+        <w:t>14</w:t>
+      </w:r>
+      <w:r>
+        <w:rPr>
+          <w:lang w:val="en-US"/>
+        </w:rPr>
+        <w:t xml:space="preserve"> and </w:t>
+      </w:r>
+      <w:r>
+        <w:rPr>
+          <w:b/>
+          <w:bCs/>
+          <w:lang w:val="en-US"/>
+        </w:rPr>
+        <w:t>31</w:t>
+      </w:r>
+      <w:r>
+        <w:rPr>
+          <w:lang w:val="en-US"/>
+        </w:rPr>
+        <w:t xml:space="preserve"> we get:</w:t>
+      </w:r>
+    </w:p>
+    <w:p>
+      <w:pPr>
+        <w:rPr>
+          <w:lang w:val="en-US"/>
+        </w:rPr>
+      </w:pPr>
+    </w:p>
+    <w:p>
+      <w:pPr>
+        <w:rPr>
+          <w:lang w:val="en-US"/>
+        </w:rPr>
+      </w:pPr>
+      <w:r>
+        <w:rPr>
+          <w:noProof/>
+          <w:lang w:val="en-US"/>
+        </w:rPr>
+        <w:drawing>
+          <wp:inline distT="0" distB="0" distL="0" distR="0" wp14:anchorId="59202431" wp14:editId="7B85F507">
+            <wp:extent cx="5400040" cy="487680"/>
+            <wp:effectExtent l="0" t="0" r="0" b="0"/>
+            <wp:docPr id="2040049122" name="Imagem 6"/>
+            <wp:cNvGraphicFramePr>
+              <a:graphicFrameLocks xmlns:a="http://schemas.openxmlformats.org/drawingml/2006/main" noChangeAspect="1"/>
+            </wp:cNvGraphicFramePr>
+            <a:graphic xmlns:a="http://schemas.openxmlformats.org/drawingml/2006/main">
+              <a:graphicData uri="http://schemas.openxmlformats.org/drawingml/2006/picture">
+                <pic:pic xmlns:pic="http://schemas.openxmlformats.org/drawingml/2006/picture">
+                  <pic:nvPicPr>
+                    <pic:cNvPr id="2040049122" name="Imagem 2040049122"/>
+                    <pic:cNvPicPr/>
+                  </pic:nvPicPr>
+                  <pic:blipFill>
+                    <a:blip r:embed="rId23">
+                      <a:extLst>
+                        <a:ext uri="{28A0092B-C50C-407E-A947-70E740481C1C}">
+                          <a14:useLocalDpi xmlns:a14="http://schemas.microsoft.com/office/drawing/2010/main" val="0"/>
+                        </a:ext>
+                      </a:extLst>
+                    </a:blip>
+                    <a:stretch>
+                      <a:fillRect/>
+                    </a:stretch>
+                  </pic:blipFill>
+                  <pic:spPr>
+                    <a:xfrm>
+                      <a:off x="0" y="0"/>
+                      <a:ext cx="5400040" cy="487680"/>
+                    </a:xfrm>
+                    <a:prstGeom prst="rect">
+                      <a:avLst/>
+                    </a:prstGeom>
+                  </pic:spPr>
+                </pic:pic>
+              </a:graphicData>
+            </a:graphic>
+          </wp:inline>
+        </w:drawing>
+      </w:r>
     </w:p>
     <w:p>
       <w:pPr>
@@ -1890,9 +2311,9 @@
       </w:pPr>
     </w:p>
     <w:sectPr>
-      <w:headerReference w:type="default" r:id="rId21"/>
-      <w:footerReference w:type="default" r:id="rId22"/>
-      <w:headerReference w:type="first" r:id="rId23"/>
+      <w:headerReference w:type="default" r:id="rId24"/>
+      <w:footerReference w:type="default" r:id="rId25"/>
+      <w:headerReference w:type="first" r:id="rId26"/>
       <w:pgSz w:w="11906" w:h="16838"/>
       <w:pgMar w:top="1417" w:right="1701" w:bottom="1417" w:left="1701" w:header="708" w:footer="708" w:gutter="0"/>
       <w:pgNumType w:start="0"/>

</xml_diff>